<commit_message>
Added burmester Ps of vespers
</commit_message>
<xml_diff>
--- a/Psalms/119.docx
+++ b/Psalms/119.docx
@@ -30,19 +30,21 @@
         <w:tblLook w:val="0420" w:firstRow="1" w:lastRow="0" w:firstColumn="0" w:lastColumn="0" w:noHBand="0" w:noVBand="1"/>
       </w:tblPr>
       <w:tblGrid>
-        <w:gridCol w:w="3649"/>
-        <w:gridCol w:w="3557"/>
-        <w:gridCol w:w="3633"/>
-        <w:gridCol w:w="3569"/>
-        <w:gridCol w:w="3604"/>
-        <w:gridCol w:w="3668"/>
-        <w:gridCol w:w="3668"/>
-        <w:gridCol w:w="3668"/>
+        <w:gridCol w:w="3086"/>
+        <w:gridCol w:w="3006"/>
+        <w:gridCol w:w="2252"/>
+        <w:gridCol w:w="2252"/>
+        <w:gridCol w:w="3070"/>
+        <w:gridCol w:w="3012"/>
+        <w:gridCol w:w="3047"/>
+        <w:gridCol w:w="3099"/>
+        <w:gridCol w:w="3099"/>
+        <w:gridCol w:w="3093"/>
       </w:tblGrid>
       <w:tr>
         <w:tc>
           <w:tcPr>
-            <w:tcW w:w="629" w:type="pct"/>
+            <w:tcW w:w="532" w:type="pct"/>
           </w:tcPr>
           <w:p>
             <w:r>
@@ -52,7 +54,7 @@
         </w:tc>
         <w:tc>
           <w:tcPr>
-            <w:tcW w:w="613" w:type="pct"/>
+            <w:tcW w:w="518" w:type="pct"/>
           </w:tcPr>
           <w:p>
             <w:r>
@@ -62,7 +64,34 @@
         </w:tc>
         <w:tc>
           <w:tcPr>
-            <w:tcW w:w="626" w:type="pct"/>
+            <w:tcW w:w="388" w:type="pct"/>
+          </w:tcPr>
+          <w:p>
+            <w:proofErr w:type="spellStart"/>
+            <w:r>
+              <w:t>Burmester</w:t>
+            </w:r>
+            <w:proofErr w:type="spellEnd"/>
+          </w:p>
+        </w:tc>
+        <w:tc>
+          <w:tcPr>
+            <w:tcW w:w="388" w:type="pct"/>
+          </w:tcPr>
+          <w:p>
+            <w:proofErr w:type="spellStart"/>
+            <w:r>
+              <w:t>Burmester</w:t>
+            </w:r>
+            <w:proofErr w:type="spellEnd"/>
+            <w:r>
+              <w:t>-modernized</w:t>
+            </w:r>
+          </w:p>
+        </w:tc>
+        <w:tc>
+          <w:tcPr>
+            <w:tcW w:w="529" w:type="pct"/>
           </w:tcPr>
           <w:p>
             <w:r>
@@ -72,7 +101,7 @@
         </w:tc>
         <w:tc>
           <w:tcPr>
-            <w:tcW w:w="615" w:type="pct"/>
+            <w:tcW w:w="519" w:type="pct"/>
           </w:tcPr>
           <w:p>
             <w:r>
@@ -82,7 +111,7 @@
         </w:tc>
         <w:tc>
           <w:tcPr>
-            <w:tcW w:w="621" w:type="pct"/>
+            <w:tcW w:w="525" w:type="pct"/>
           </w:tcPr>
           <w:p>
             <w:r>
@@ -92,7 +121,7 @@
         </w:tc>
         <w:tc>
           <w:tcPr>
-            <w:tcW w:w="632" w:type="pct"/>
+            <w:tcW w:w="534" w:type="pct"/>
           </w:tcPr>
           <w:p>
             <w:r>
@@ -102,7 +131,7 @@
         </w:tc>
         <w:tc>
           <w:tcPr>
-            <w:tcW w:w="632" w:type="pct"/>
+            <w:tcW w:w="534" w:type="pct"/>
           </w:tcPr>
           <w:p>
             <w:r>
@@ -112,7 +141,7 @@
         </w:tc>
         <w:tc>
           <w:tcPr>
-            <w:tcW w:w="632" w:type="pct"/>
+            <w:tcW w:w="533" w:type="pct"/>
           </w:tcPr>
           <w:p>
             <w:r>
@@ -124,7 +153,7 @@
       <w:tr>
         <w:tc>
           <w:tcPr>
-            <w:tcW w:w="629" w:type="pct"/>
+            <w:tcW w:w="532" w:type="pct"/>
           </w:tcPr>
           <w:p>
             <w:pPr>
@@ -142,7 +171,7 @@
         </w:tc>
         <w:tc>
           <w:tcPr>
-            <w:tcW w:w="613" w:type="pct"/>
+            <w:tcW w:w="518" w:type="pct"/>
           </w:tcPr>
           <w:p>
             <w:pPr>
@@ -160,19 +189,31 @@
         </w:tc>
         <w:tc>
           <w:tcPr>
-            <w:tcW w:w="626" w:type="pct"/>
+            <w:tcW w:w="388" w:type="pct"/>
           </w:tcPr>
           <w:p/>
         </w:tc>
         <w:tc>
           <w:tcPr>
-            <w:tcW w:w="615" w:type="pct"/>
+            <w:tcW w:w="388" w:type="pct"/>
           </w:tcPr>
           <w:p/>
         </w:tc>
         <w:tc>
           <w:tcPr>
-            <w:tcW w:w="621" w:type="pct"/>
+            <w:tcW w:w="529" w:type="pct"/>
+          </w:tcPr>
+          <w:p/>
+        </w:tc>
+        <w:tc>
+          <w:tcPr>
+            <w:tcW w:w="519" w:type="pct"/>
+          </w:tcPr>
+          <w:p/>
+        </w:tc>
+        <w:tc>
+          <w:tcPr>
+            <w:tcW w:w="525" w:type="pct"/>
           </w:tcPr>
           <w:p>
             <w:r>
@@ -182,7 +223,7 @@
         </w:tc>
         <w:tc>
           <w:tcPr>
-            <w:tcW w:w="632" w:type="pct"/>
+            <w:tcW w:w="534" w:type="pct"/>
           </w:tcPr>
           <w:p>
             <w:pPr>
@@ -195,7 +236,7 @@
         </w:tc>
         <w:tc>
           <w:tcPr>
-            <w:tcW w:w="632" w:type="pct"/>
+            <w:tcW w:w="534" w:type="pct"/>
           </w:tcPr>
           <w:p>
             <w:pPr>
@@ -208,7 +249,7 @@
         </w:tc>
         <w:tc>
           <w:tcPr>
-            <w:tcW w:w="632" w:type="pct"/>
+            <w:tcW w:w="533" w:type="pct"/>
           </w:tcPr>
           <w:p>
             <w:pPr>
@@ -238,13 +279,12 @@
       <w:tr>
         <w:tc>
           <w:tcPr>
-            <w:tcW w:w="629" w:type="pct"/>
+            <w:tcW w:w="532" w:type="pct"/>
           </w:tcPr>
           <w:p>
             <w:pPr>
               <w:pStyle w:val="EnglishHangNoCoptic"/>
             </w:pPr>
-            <w:bookmarkStart w:id="0" w:name="_GoBack" w:colFirst="1" w:colLast="1"/>
             <w:r>
               <w:t>To the Lord in the hour of my distress</w:t>
             </w:r>
@@ -266,7 +306,7 @@
         </w:tc>
         <w:tc>
           <w:tcPr>
-            <w:tcW w:w="613" w:type="pct"/>
+            <w:tcW w:w="518" w:type="pct"/>
           </w:tcPr>
           <w:p>
             <w:pPr>
@@ -301,23 +341,67 @@
         </w:tc>
         <w:tc>
           <w:tcPr>
-            <w:tcW w:w="626" w:type="pct"/>
-          </w:tcPr>
-          <w:p>
-            <w:r>
-              <w:t>In my trouble I cried unto Thee, Lord, and Thou hast heard me.</w:t>
-            </w:r>
-          </w:p>
-        </w:tc>
-        <w:tc>
-          <w:tcPr>
-            <w:tcW w:w="615" w:type="pct"/>
+            <w:tcW w:w="388" w:type="pct"/>
+          </w:tcPr>
+          <w:p>
+            <w:r>
+              <w:t xml:space="preserve">In my </w:t>
+            </w:r>
+            <w:proofErr w:type="gramStart"/>
+            <w:r>
+              <w:t>affliction</w:t>
+            </w:r>
+            <w:proofErr w:type="gramEnd"/>
+            <w:r>
+              <w:t xml:space="preserve"> I have cried unto Thee, Lord, and Thou hast heard me.</w:t>
+            </w:r>
+          </w:p>
+        </w:tc>
+        <w:tc>
+          <w:tcPr>
+            <w:tcW w:w="388" w:type="pct"/>
+          </w:tcPr>
+          <w:p>
+            <w:r>
+              <w:t xml:space="preserve">In my </w:t>
+            </w:r>
+            <w:proofErr w:type="gramStart"/>
+            <w:r>
+              <w:t>affliction</w:t>
+            </w:r>
+            <w:proofErr w:type="gramEnd"/>
+            <w:r>
+              <w:t xml:space="preserve"> I have cried to You, Lord, and You have heard me.</w:t>
+            </w:r>
+          </w:p>
+        </w:tc>
+        <w:tc>
+          <w:tcPr>
+            <w:tcW w:w="529" w:type="pct"/>
+          </w:tcPr>
+          <w:p>
+            <w:r>
+              <w:t xml:space="preserve">In my </w:t>
+            </w:r>
+            <w:proofErr w:type="gramStart"/>
+            <w:r>
+              <w:t>trouble</w:t>
+            </w:r>
+            <w:proofErr w:type="gramEnd"/>
+            <w:r>
+              <w:t xml:space="preserve"> I cried unto Thee, Lord, and Thou hast heard me.</w:t>
+            </w:r>
+          </w:p>
+        </w:tc>
+        <w:tc>
+          <w:tcPr>
+            <w:tcW w:w="519" w:type="pct"/>
           </w:tcPr>
           <w:p/>
         </w:tc>
         <w:tc>
           <w:tcPr>
-            <w:tcW w:w="621" w:type="pct"/>
+            <w:tcW w:w="525" w:type="pct"/>
           </w:tcPr>
           <w:p>
             <w:r>
@@ -327,7 +411,7 @@
         </w:tc>
         <w:tc>
           <w:tcPr>
-            <w:tcW w:w="632" w:type="pct"/>
+            <w:tcW w:w="534" w:type="pct"/>
           </w:tcPr>
           <w:p>
             <w:pPr>
@@ -348,7 +432,7 @@
         </w:tc>
         <w:tc>
           <w:tcPr>
-            <w:tcW w:w="632" w:type="pct"/>
+            <w:tcW w:w="534" w:type="pct"/>
           </w:tcPr>
           <w:p>
             <w:pPr>
@@ -361,7 +445,7 @@
         </w:tc>
         <w:tc>
           <w:tcPr>
-            <w:tcW w:w="632" w:type="pct"/>
+            <w:tcW w:w="533" w:type="pct"/>
           </w:tcPr>
           <w:p>
             <w:pPr>
@@ -411,11 +495,10 @@
           </w:p>
         </w:tc>
       </w:tr>
-      <w:bookmarkEnd w:id="0"/>
       <w:tr>
         <w:tc>
           <w:tcPr>
-            <w:tcW w:w="629" w:type="pct"/>
+            <w:tcW w:w="532" w:type="pct"/>
           </w:tcPr>
           <w:p>
             <w:pPr>
@@ -442,7 +525,7 @@
         </w:tc>
         <w:tc>
           <w:tcPr>
-            <w:tcW w:w="613" w:type="pct"/>
+            <w:tcW w:w="518" w:type="pct"/>
           </w:tcPr>
           <w:p>
             <w:pPr>
@@ -481,7 +564,36 @@
         </w:tc>
         <w:tc>
           <w:tcPr>
-            <w:tcW w:w="626" w:type="pct"/>
+            <w:tcW w:w="388" w:type="pct"/>
+          </w:tcPr>
+          <w:p>
+            <w:r>
+              <w:t xml:space="preserve">Lord, deliver my </w:t>
+            </w:r>
+            <w:r>
+              <w:rPr>
+                <w:i/>
+              </w:rPr>
+              <w:t>soul</w:t>
+            </w:r>
+            <w:r>
+              <w:t xml:space="preserve"> from iniquitous lips, and from a deceitful tongue.</w:t>
+            </w:r>
+          </w:p>
+        </w:tc>
+        <w:tc>
+          <w:tcPr>
+            <w:tcW w:w="388" w:type="pct"/>
+          </w:tcPr>
+          <w:p>
+            <w:r>
+              <w:t>Lord, deliver my soul from iniquitous lips, and from a deceitful tongue.</w:t>
+            </w:r>
+          </w:p>
+        </w:tc>
+        <w:tc>
+          <w:tcPr>
+            <w:tcW w:w="529" w:type="pct"/>
           </w:tcPr>
           <w:p>
             <w:r>
@@ -495,13 +607,13 @@
         </w:tc>
         <w:tc>
           <w:tcPr>
-            <w:tcW w:w="615" w:type="pct"/>
+            <w:tcW w:w="519" w:type="pct"/>
           </w:tcPr>
           <w:p/>
         </w:tc>
         <w:tc>
           <w:tcPr>
-            <w:tcW w:w="621" w:type="pct"/>
+            <w:tcW w:w="525" w:type="pct"/>
           </w:tcPr>
           <w:p>
             <w:r>
@@ -511,7 +623,7 @@
         </w:tc>
         <w:tc>
           <w:tcPr>
-            <w:tcW w:w="632" w:type="pct"/>
+            <w:tcW w:w="534" w:type="pct"/>
           </w:tcPr>
           <w:p>
             <w:pPr>
@@ -532,7 +644,7 @@
         </w:tc>
         <w:tc>
           <w:tcPr>
-            <w:tcW w:w="632" w:type="pct"/>
+            <w:tcW w:w="534" w:type="pct"/>
           </w:tcPr>
           <w:p>
             <w:pPr>
@@ -545,7 +657,7 @@
         </w:tc>
         <w:tc>
           <w:tcPr>
-            <w:tcW w:w="632" w:type="pct"/>
+            <w:tcW w:w="533" w:type="pct"/>
           </w:tcPr>
           <w:p>
             <w:pPr>
@@ -598,7 +710,7 @@
       <w:tr>
         <w:tc>
           <w:tcPr>
-            <w:tcW w:w="629" w:type="pct"/>
+            <w:tcW w:w="532" w:type="pct"/>
           </w:tcPr>
           <w:p>
             <w:pPr>
@@ -634,7 +746,7 @@
         </w:tc>
         <w:tc>
           <w:tcPr>
-            <w:tcW w:w="613" w:type="pct"/>
+            <w:tcW w:w="518" w:type="pct"/>
           </w:tcPr>
           <w:p>
             <w:pPr>
@@ -693,11 +805,39 @@
         </w:tc>
         <w:tc>
           <w:tcPr>
-            <w:tcW w:w="626" w:type="pct"/>
-          </w:tcPr>
-          <w:p>
-            <w:r>
-              <w:t>What shall be given to you?  Or what shall be added unto you, by a deceitful tongue?</w:t>
+            <w:tcW w:w="388" w:type="pct"/>
+          </w:tcPr>
+          <w:p>
+            <w:r>
+              <w:t>What (is it) which they shall give to thee, or what (is it) which they shall add to thee, against a deceitful tongue?</w:t>
+            </w:r>
+          </w:p>
+        </w:tc>
+        <w:tc>
+          <w:tcPr>
+            <w:tcW w:w="388" w:type="pct"/>
+          </w:tcPr>
+          <w:p>
+            <w:r>
+              <w:t>What will they give to you, or what will they add to you, against a deceitful tongue?</w:t>
+            </w:r>
+          </w:p>
+        </w:tc>
+        <w:tc>
+          <w:tcPr>
+            <w:tcW w:w="529" w:type="pct"/>
+          </w:tcPr>
+          <w:p>
+            <w:r>
+              <w:t xml:space="preserve">What </w:t>
+            </w:r>
+            <w:proofErr w:type="gramStart"/>
+            <w:r>
+              <w:t>shall be given</w:t>
+            </w:r>
+            <w:proofErr w:type="gramEnd"/>
+            <w:r>
+              <w:t xml:space="preserve"> to you?  Or what shall be added unto you, by a deceitful tongue?</w:t>
             </w:r>
           </w:p>
           <w:p/>
@@ -709,13 +849,13 @@
         </w:tc>
         <w:tc>
           <w:tcPr>
-            <w:tcW w:w="615" w:type="pct"/>
+            <w:tcW w:w="519" w:type="pct"/>
           </w:tcPr>
           <w:p/>
         </w:tc>
         <w:tc>
           <w:tcPr>
-            <w:tcW w:w="621" w:type="pct"/>
+            <w:tcW w:w="525" w:type="pct"/>
           </w:tcPr>
           <w:p>
             <w:r>
@@ -725,7 +865,7 @@
         </w:tc>
         <w:tc>
           <w:tcPr>
-            <w:tcW w:w="632" w:type="pct"/>
+            <w:tcW w:w="534" w:type="pct"/>
           </w:tcPr>
           <w:p>
             <w:pPr>
@@ -754,7 +894,7 @@
         </w:tc>
         <w:tc>
           <w:tcPr>
-            <w:tcW w:w="632" w:type="pct"/>
+            <w:tcW w:w="534" w:type="pct"/>
           </w:tcPr>
           <w:p>
             <w:pPr>
@@ -776,7 +916,7 @@
         </w:tc>
         <w:tc>
           <w:tcPr>
-            <w:tcW w:w="632" w:type="pct"/>
+            <w:tcW w:w="533" w:type="pct"/>
           </w:tcPr>
           <w:p>
             <w:pPr>
@@ -829,7 +969,7 @@
       <w:tr>
         <w:tc>
           <w:tcPr>
-            <w:tcW w:w="629" w:type="pct"/>
+            <w:tcW w:w="532" w:type="pct"/>
           </w:tcPr>
           <w:p>
             <w:pPr>
@@ -844,6 +984,7 @@
               <w:pStyle w:val="EnglishHangEndNoCoptic"/>
             </w:pPr>
             <w:r>
+              <w:lastRenderedPageBreak/>
               <w:tab/>
               <w:t>with coals of desolation.</w:t>
             </w:r>
@@ -862,7 +1003,7 @@
         </w:tc>
         <w:tc>
           <w:tcPr>
-            <w:tcW w:w="613" w:type="pct"/>
+            <w:tcW w:w="518" w:type="pct"/>
           </w:tcPr>
           <w:p>
             <w:pPr>
@@ -884,6 +1025,7 @@
               <w:pStyle w:val="EnglishHangEndNoCoptic"/>
             </w:pPr>
             <w:r>
+              <w:lastRenderedPageBreak/>
               <w:tab/>
               <w:t xml:space="preserve">with </w:t>
             </w:r>
@@ -908,7 +1050,37 @@
         </w:tc>
         <w:tc>
           <w:tcPr>
-            <w:tcW w:w="626" w:type="pct"/>
+            <w:tcW w:w="388" w:type="pct"/>
+          </w:tcPr>
+          <w:p>
+            <w:r>
+              <w:lastRenderedPageBreak/>
+              <w:t xml:space="preserve">Arrows of the mighty are sharpened, and </w:t>
+            </w:r>
+            <w:r>
+              <w:lastRenderedPageBreak/>
+              <w:t>coal of the desert.</w:t>
+            </w:r>
+          </w:p>
+        </w:tc>
+        <w:tc>
+          <w:tcPr>
+            <w:tcW w:w="388" w:type="pct"/>
+          </w:tcPr>
+          <w:p>
+            <w:r>
+              <w:lastRenderedPageBreak/>
+              <w:t xml:space="preserve">Arrows of the mighty are sharpened, and </w:t>
+            </w:r>
+            <w:r>
+              <w:lastRenderedPageBreak/>
+              <w:t>coal of the desert.</w:t>
+            </w:r>
+          </w:p>
+        </w:tc>
+        <w:tc>
+          <w:tcPr>
+            <w:tcW w:w="529" w:type="pct"/>
           </w:tcPr>
           <w:p>
             <w:r>
@@ -919,13 +1091,13 @@
         </w:tc>
         <w:tc>
           <w:tcPr>
-            <w:tcW w:w="615" w:type="pct"/>
+            <w:tcW w:w="519" w:type="pct"/>
           </w:tcPr>
           <w:p/>
         </w:tc>
         <w:tc>
           <w:tcPr>
-            <w:tcW w:w="621" w:type="pct"/>
+            <w:tcW w:w="525" w:type="pct"/>
           </w:tcPr>
           <w:p>
             <w:r>
@@ -935,14 +1107,18 @@
         </w:tc>
         <w:tc>
           <w:tcPr>
-            <w:tcW w:w="632" w:type="pct"/>
+            <w:tcW w:w="534" w:type="pct"/>
           </w:tcPr>
           <w:p>
             <w:pPr>
               <w:pStyle w:val="EngIndEnd"/>
             </w:pPr>
             <w:r>
-              <w:t>The arrows of the powerful ones are sharp,</w:t>
+              <w:t xml:space="preserve">The arrows of the powerful </w:t>
+            </w:r>
+            <w:r>
+              <w:lastRenderedPageBreak/>
+              <w:t>ones are sharp,</w:t>
             </w:r>
           </w:p>
           <w:p>
@@ -950,28 +1126,31 @@
               <w:pStyle w:val="EngIndEnd"/>
             </w:pPr>
             <w:r>
+              <w:t>together with desert coals!</w:t>
+            </w:r>
+          </w:p>
+        </w:tc>
+        <w:tc>
+          <w:tcPr>
+            <w:tcW w:w="534" w:type="pct"/>
+          </w:tcPr>
+          <w:p>
+            <w:pPr>
+              <w:pStyle w:val="EngIndEnd"/>
+            </w:pPr>
+            <w:r>
               <w:lastRenderedPageBreak/>
-              <w:t>together with desert coals!</w:t>
-            </w:r>
-          </w:p>
-        </w:tc>
-        <w:tc>
-          <w:tcPr>
-            <w:tcW w:w="632" w:type="pct"/>
-          </w:tcPr>
-          <w:p>
-            <w:pPr>
-              <w:pStyle w:val="EngIndEnd"/>
-            </w:pPr>
+              <w:t xml:space="preserve">Sharpened weapons of the mighty, with coals of the </w:t>
+            </w:r>
             <w:r>
               <w:lastRenderedPageBreak/>
-              <w:t>Sharpened weapons of the mighty, with coals of the desert.</w:t>
-            </w:r>
-          </w:p>
-        </w:tc>
-        <w:tc>
-          <w:tcPr>
-            <w:tcW w:w="632" w:type="pct"/>
+              <w:t>desert.</w:t>
+            </w:r>
+          </w:p>
+        </w:tc>
+        <w:tc>
+          <w:tcPr>
+            <w:tcW w:w="533" w:type="pct"/>
           </w:tcPr>
           <w:p>
             <w:pPr>
@@ -993,6 +1172,7 @@
                 <w:szCs w:val="24"/>
                 <w:shd w:val="clear" w:color="auto" w:fill="FFFFFF"/>
               </w:rPr>
+              <w:lastRenderedPageBreak/>
               <w:t>The arrows of the Mighty One are sharpened</w:t>
             </w:r>
           </w:p>
@@ -1016,200 +1196,9 @@
                 <w:szCs w:val="24"/>
                 <w:shd w:val="clear" w:color="auto" w:fill="FFFFFF"/>
               </w:rPr>
-              <w:t>With hot coals from the desert.</w:t>
-            </w:r>
-          </w:p>
-        </w:tc>
-      </w:tr>
-      <w:tr>
-        <w:tc>
-          <w:tcPr>
-            <w:tcW w:w="629" w:type="pct"/>
-          </w:tcPr>
-          <w:p>
-            <w:pPr>
-              <w:pStyle w:val="EnglishHangNoCoptic"/>
-            </w:pPr>
-            <w:r>
-              <w:lastRenderedPageBreak/>
-              <w:t>5 Woe is me, that my pilgrimage is prolonged,</w:t>
-            </w:r>
-          </w:p>
-          <w:p>
-            <w:pPr>
-              <w:pStyle w:val="EnglishHangEndNoCoptic"/>
-            </w:pPr>
-            <w:r>
-              <w:tab/>
-              <w:t xml:space="preserve">that I live among the tents of </w:t>
-            </w:r>
-            <w:proofErr w:type="spellStart"/>
-            <w:r>
-              <w:t>Kedar</w:t>
-            </w:r>
-            <w:proofErr w:type="spellEnd"/>
-            <w:r>
-              <w:t>.</w:t>
-            </w:r>
-          </w:p>
-          <w:p>
-            <w:pPr>
-              <w:pStyle w:val="CoptIndEnd"/>
-            </w:pPr>
-          </w:p>
-        </w:tc>
-        <w:tc>
-          <w:tcPr>
-            <w:tcW w:w="613" w:type="pct"/>
-          </w:tcPr>
-          <w:p>
-            <w:pPr>
-              <w:pStyle w:val="EnglishHangNoCoptic"/>
-            </w:pPr>
-            <w:r>
-              <w:t xml:space="preserve">5 Woe is me, that my </w:t>
-            </w:r>
-            <w:r>
-              <w:t>sojourning was prolonged;</w:t>
-            </w:r>
-          </w:p>
-          <w:p>
-            <w:pPr>
-              <w:pStyle w:val="EnglishHangEndNoCoptic"/>
-            </w:pPr>
-            <w:r>
-              <w:tab/>
-              <w:t>I live</w:t>
-            </w:r>
-            <w:r>
-              <w:t>d</w:t>
-            </w:r>
-            <w:r>
-              <w:t xml:space="preserve"> among the tents of </w:t>
-            </w:r>
-            <w:proofErr w:type="spellStart"/>
-            <w:r>
-              <w:t>Kedar</w:t>
-            </w:r>
-            <w:proofErr w:type="spellEnd"/>
-            <w:r>
-              <w:t>.</w:t>
-            </w:r>
-          </w:p>
-          <w:p>
-            <w:pPr>
-              <w:pStyle w:val="EngIndEnd"/>
-            </w:pPr>
-          </w:p>
-        </w:tc>
-        <w:tc>
-          <w:tcPr>
-            <w:tcW w:w="626" w:type="pct"/>
-          </w:tcPr>
-          <w:p>
-            <w:r>
-              <w:t xml:space="preserve">Woe unto me, that my sojourn is prolonged: I have dwelt in the dwellings of </w:t>
-            </w:r>
-            <w:proofErr w:type="spellStart"/>
-            <w:r>
-              <w:t>Kedar</w:t>
-            </w:r>
-            <w:proofErr w:type="spellEnd"/>
-            <w:r>
-              <w:t>!</w:t>
-            </w:r>
-          </w:p>
-        </w:tc>
-        <w:tc>
-          <w:tcPr>
-            <w:tcW w:w="615" w:type="pct"/>
-          </w:tcPr>
-          <w:p/>
-        </w:tc>
-        <w:tc>
-          <w:tcPr>
-            <w:tcW w:w="621" w:type="pct"/>
-          </w:tcPr>
-          <w:p>
-            <w:r>
-              <w:t xml:space="preserve">Woe is me, for my wandering hath been prolonged; I have dwelt among the tents of </w:t>
-            </w:r>
-            <w:proofErr w:type="spellStart"/>
-            <w:r>
-              <w:t>Kedar</w:t>
-            </w:r>
-            <w:proofErr w:type="spellEnd"/>
-            <w:r>
-              <w:t>.</w:t>
-            </w:r>
-          </w:p>
-        </w:tc>
-        <w:tc>
-          <w:tcPr>
-            <w:tcW w:w="632" w:type="pct"/>
-          </w:tcPr>
-          <w:p>
-            <w:pPr>
-              <w:pStyle w:val="EngIndEnd"/>
-            </w:pPr>
-            <w:r>
-              <w:t>Woe is me, that my place of sojourn was put at a distance;</w:t>
-            </w:r>
-          </w:p>
-          <w:p>
-            <w:pPr>
-              <w:pStyle w:val="EngIndEnd"/>
-            </w:pPr>
-            <w:r>
-              <w:t xml:space="preserve">I encamped among the coverts of </w:t>
-            </w:r>
-            <w:proofErr w:type="spellStart"/>
-            <w:r>
-              <w:t>Kedar</w:t>
-            </w:r>
-            <w:proofErr w:type="spellEnd"/>
-            <w:r>
-              <w:t>.</w:t>
-            </w:r>
-          </w:p>
-        </w:tc>
-        <w:tc>
-          <w:tcPr>
-            <w:tcW w:w="632" w:type="pct"/>
-          </w:tcPr>
-          <w:p>
-            <w:pPr>
-              <w:pStyle w:val="EngIndEnd"/>
-            </w:pPr>
-            <w:r>
-              <w:t xml:space="preserve">Woe is me, that my sojourning is prolonged; I have </w:t>
-            </w:r>
-            <w:proofErr w:type="spellStart"/>
-            <w:r>
-              <w:t>tabernacled</w:t>
-            </w:r>
-            <w:proofErr w:type="spellEnd"/>
-            <w:r>
-              <w:t xml:space="preserve"> among the tents of </w:t>
-            </w:r>
-            <w:proofErr w:type="spellStart"/>
-            <w:r>
-              <w:t>Kedar</w:t>
-            </w:r>
-            <w:proofErr w:type="spellEnd"/>
-            <w:r>
-              <w:t>.</w:t>
-            </w:r>
-          </w:p>
-        </w:tc>
-        <w:tc>
-          <w:tcPr>
-            <w:tcW w:w="632" w:type="pct"/>
-          </w:tcPr>
-          <w:p>
-            <w:pPr>
-              <w:spacing w:line="240" w:lineRule="auto"/>
-              <w:jc w:val="left"/>
+              <w:t xml:space="preserve">With hot coals from the </w:t>
+            </w:r>
+            <w:r>
               <w:rPr>
                 <w:rFonts w:ascii="Tahoma" w:eastAsia="Times New Roman" w:hAnsi="Tahoma" w:cs="Tahoma"/>
                 <w:color w:val="2E1308"/>
@@ -1217,8 +1206,253 @@
                 <w:szCs w:val="24"/>
                 <w:shd w:val="clear" w:color="auto" w:fill="FFFFFF"/>
               </w:rPr>
-            </w:pPr>
-            <w:r>
+              <w:lastRenderedPageBreak/>
+              <w:t>desert.</w:t>
+            </w:r>
+          </w:p>
+        </w:tc>
+      </w:tr>
+      <w:tr>
+        <w:tc>
+          <w:tcPr>
+            <w:tcW w:w="532" w:type="pct"/>
+          </w:tcPr>
+          <w:p>
+            <w:pPr>
+              <w:pStyle w:val="EnglishHangNoCoptic"/>
+            </w:pPr>
+            <w:r>
+              <w:lastRenderedPageBreak/>
+              <w:t>5 Woe is me, that my pilgrimage is prolonged,</w:t>
+            </w:r>
+          </w:p>
+          <w:p>
+            <w:pPr>
+              <w:pStyle w:val="EnglishHangEndNoCoptic"/>
+            </w:pPr>
+            <w:r>
+              <w:tab/>
+              <w:t xml:space="preserve">that I live among the tents of </w:t>
+            </w:r>
+            <w:proofErr w:type="spellStart"/>
+            <w:r>
+              <w:t>Kedar</w:t>
+            </w:r>
+            <w:proofErr w:type="spellEnd"/>
+            <w:r>
+              <w:t>.</w:t>
+            </w:r>
+          </w:p>
+          <w:p>
+            <w:pPr>
+              <w:pStyle w:val="CoptIndEnd"/>
+            </w:pPr>
+          </w:p>
+        </w:tc>
+        <w:tc>
+          <w:tcPr>
+            <w:tcW w:w="518" w:type="pct"/>
+          </w:tcPr>
+          <w:p>
+            <w:pPr>
+              <w:pStyle w:val="EnglishHangNoCoptic"/>
+            </w:pPr>
+            <w:r>
+              <w:t xml:space="preserve">5 Woe is me, that my </w:t>
+            </w:r>
+            <w:r>
+              <w:t>sojourning was prolonged;</w:t>
+            </w:r>
+          </w:p>
+          <w:p>
+            <w:pPr>
+              <w:pStyle w:val="EnglishHangEndNoCoptic"/>
+            </w:pPr>
+            <w:r>
+              <w:tab/>
+              <w:t>I live</w:t>
+            </w:r>
+            <w:r>
+              <w:t>d</w:t>
+            </w:r>
+            <w:r>
+              <w:t xml:space="preserve"> among the tents of </w:t>
+            </w:r>
+            <w:proofErr w:type="spellStart"/>
+            <w:r>
+              <w:t>Kedar</w:t>
+            </w:r>
+            <w:proofErr w:type="spellEnd"/>
+            <w:r>
+              <w:t>.</w:t>
+            </w:r>
+          </w:p>
+          <w:p>
+            <w:pPr>
+              <w:pStyle w:val="EngIndEnd"/>
+            </w:pPr>
+          </w:p>
+        </w:tc>
+        <w:tc>
+          <w:tcPr>
+            <w:tcW w:w="388" w:type="pct"/>
+          </w:tcPr>
+          <w:p>
+            <w:r>
+              <w:t xml:space="preserve">Woe to </w:t>
+            </w:r>
+            <w:proofErr w:type="gramStart"/>
+            <w:r>
+              <w:t>me, that</w:t>
+            </w:r>
+            <w:proofErr w:type="gramEnd"/>
+            <w:r>
+              <w:t xml:space="preserve"> my sojourn is prolonged, and I have dwelt in the dwelling-places of </w:t>
+            </w:r>
+            <w:proofErr w:type="spellStart"/>
+            <w:r>
+              <w:t>Kedar</w:t>
+            </w:r>
+            <w:proofErr w:type="spellEnd"/>
+            <w:r>
+              <w:t>.</w:t>
+            </w:r>
+          </w:p>
+        </w:tc>
+        <w:tc>
+          <w:tcPr>
+            <w:tcW w:w="388" w:type="pct"/>
+          </w:tcPr>
+          <w:p>
+            <w:r>
+              <w:t xml:space="preserve">Woe to </w:t>
+            </w:r>
+            <w:proofErr w:type="gramStart"/>
+            <w:r>
+              <w:t>me, that</w:t>
+            </w:r>
+            <w:proofErr w:type="gramEnd"/>
+            <w:r>
+              <w:t xml:space="preserve"> my sojourn is prolonged, and I have dwelt in the dwellings of </w:t>
+            </w:r>
+            <w:proofErr w:type="spellStart"/>
+            <w:r>
+              <w:t>Kedar</w:t>
+            </w:r>
+            <w:proofErr w:type="spellEnd"/>
+            <w:r>
+              <w:t>.</w:t>
+            </w:r>
+          </w:p>
+        </w:tc>
+        <w:tc>
+          <w:tcPr>
+            <w:tcW w:w="529" w:type="pct"/>
+          </w:tcPr>
+          <w:p>
+            <w:r>
+              <w:t xml:space="preserve">Woe unto me, that my sojourn is prolonged: I have dwelt in the dwellings of </w:t>
+            </w:r>
+            <w:proofErr w:type="spellStart"/>
+            <w:r>
+              <w:t>Kedar</w:t>
+            </w:r>
+            <w:proofErr w:type="spellEnd"/>
+            <w:r>
+              <w:t>!</w:t>
+            </w:r>
+          </w:p>
+        </w:tc>
+        <w:tc>
+          <w:tcPr>
+            <w:tcW w:w="519" w:type="pct"/>
+          </w:tcPr>
+          <w:p/>
+        </w:tc>
+        <w:tc>
+          <w:tcPr>
+            <w:tcW w:w="525" w:type="pct"/>
+          </w:tcPr>
+          <w:p>
+            <w:r>
+              <w:t xml:space="preserve">Woe is me, for my wandering hath been prolonged; I have dwelt among the tents of </w:t>
+            </w:r>
+            <w:proofErr w:type="spellStart"/>
+            <w:r>
+              <w:t>Kedar</w:t>
+            </w:r>
+            <w:proofErr w:type="spellEnd"/>
+            <w:r>
+              <w:t>.</w:t>
+            </w:r>
+          </w:p>
+        </w:tc>
+        <w:tc>
+          <w:tcPr>
+            <w:tcW w:w="534" w:type="pct"/>
+          </w:tcPr>
+          <w:p>
+            <w:pPr>
+              <w:pStyle w:val="EngIndEnd"/>
+            </w:pPr>
+            <w:r>
+              <w:t>Woe is me, that my place of sojourn was put at a distance;</w:t>
+            </w:r>
+          </w:p>
+          <w:p>
+            <w:pPr>
+              <w:pStyle w:val="EngIndEnd"/>
+            </w:pPr>
+            <w:r>
+              <w:t xml:space="preserve">I encamped among the coverts of </w:t>
+            </w:r>
+            <w:proofErr w:type="spellStart"/>
+            <w:r>
+              <w:t>Kedar</w:t>
+            </w:r>
+            <w:proofErr w:type="spellEnd"/>
+            <w:r>
+              <w:t>.</w:t>
+            </w:r>
+          </w:p>
+        </w:tc>
+        <w:tc>
+          <w:tcPr>
+            <w:tcW w:w="534" w:type="pct"/>
+          </w:tcPr>
+          <w:p>
+            <w:pPr>
+              <w:pStyle w:val="EngIndEnd"/>
+            </w:pPr>
+            <w:r>
+              <w:t xml:space="preserve">Woe is me, that my sojourning is prolonged; I have </w:t>
+            </w:r>
+            <w:proofErr w:type="spellStart"/>
+            <w:r>
+              <w:t>tabernacled</w:t>
+            </w:r>
+            <w:proofErr w:type="spellEnd"/>
+            <w:r>
+              <w:t xml:space="preserve"> among the tents of </w:t>
+            </w:r>
+            <w:proofErr w:type="spellStart"/>
+            <w:r>
+              <w:t>Kedar</w:t>
+            </w:r>
+            <w:proofErr w:type="spellEnd"/>
+            <w:r>
+              <w:t>.</w:t>
+            </w:r>
+          </w:p>
+        </w:tc>
+        <w:tc>
+          <w:tcPr>
+            <w:tcW w:w="533" w:type="pct"/>
+          </w:tcPr>
+          <w:p>
+            <w:pPr>
+              <w:spacing w:line="240" w:lineRule="auto"/>
+              <w:jc w:val="left"/>
               <w:rPr>
                 <w:rFonts w:ascii="Tahoma" w:eastAsia="Times New Roman" w:hAnsi="Tahoma" w:cs="Tahoma"/>
                 <w:color w:val="2E1308"/>
@@ -1226,13 +1460,8 @@
                 <w:szCs w:val="24"/>
                 <w:shd w:val="clear" w:color="auto" w:fill="FFFFFF"/>
               </w:rPr>
-              <w:t>Woe is me! My sojourning was prolonged;</w:t>
-            </w:r>
-          </w:p>
-          <w:p>
-            <w:pPr>
-              <w:spacing w:line="240" w:lineRule="auto"/>
-              <w:jc w:val="left"/>
+            </w:pPr>
+            <w:r>
               <w:rPr>
                 <w:rFonts w:ascii="Tahoma" w:eastAsia="Times New Roman" w:hAnsi="Tahoma" w:cs="Tahoma"/>
                 <w:color w:val="2E1308"/>
@@ -1240,8 +1469,13 @@
                 <w:szCs w:val="24"/>
                 <w:shd w:val="clear" w:color="auto" w:fill="FFFFFF"/>
               </w:rPr>
-            </w:pPr>
-            <w:r>
+              <w:t>Woe is me! My sojourning was prolonged;</w:t>
+            </w:r>
+          </w:p>
+          <w:p>
+            <w:pPr>
+              <w:spacing w:line="240" w:lineRule="auto"/>
+              <w:jc w:val="left"/>
               <w:rPr>
                 <w:rFonts w:ascii="Tahoma" w:eastAsia="Times New Roman" w:hAnsi="Tahoma" w:cs="Tahoma"/>
                 <w:color w:val="2E1308"/>
@@ -1249,9 +1483,7 @@
                 <w:szCs w:val="24"/>
                 <w:shd w:val="clear" w:color="auto" w:fill="FFFFFF"/>
               </w:rPr>
-              <w:t xml:space="preserve">I dwelt with the tents of </w:t>
-            </w:r>
-            <w:proofErr w:type="spellStart"/>
+            </w:pPr>
             <w:r>
               <w:rPr>
                 <w:rFonts w:ascii="Tahoma" w:eastAsia="Times New Roman" w:hAnsi="Tahoma" w:cs="Tahoma"/>
@@ -1260,9 +1492,9 @@
                 <w:szCs w:val="24"/>
                 <w:shd w:val="clear" w:color="auto" w:fill="FFFFFF"/>
               </w:rPr>
-              <w:t>Kedar</w:t>
-            </w:r>
-            <w:proofErr w:type="spellEnd"/>
+              <w:t xml:space="preserve">I dwelt with the tents of </w:t>
+            </w:r>
+            <w:proofErr w:type="spellStart"/>
             <w:r>
               <w:rPr>
                 <w:rFonts w:ascii="Tahoma" w:eastAsia="Times New Roman" w:hAnsi="Tahoma" w:cs="Tahoma"/>
@@ -1271,128 +1503,10 @@
                 <w:szCs w:val="24"/>
                 <w:shd w:val="clear" w:color="auto" w:fill="FFFFFF"/>
               </w:rPr>
-              <w:t>.</w:t>
-            </w:r>
-          </w:p>
-        </w:tc>
-      </w:tr>
-      <w:tr>
-        <w:tc>
-          <w:tcPr>
-            <w:tcW w:w="629" w:type="pct"/>
-          </w:tcPr>
-          <w:p>
-            <w:pPr>
-              <w:pStyle w:val="EnglishHangNoCoptic"/>
-            </w:pPr>
-            <w:r>
-              <w:t>6 My soul has long been on pilgrimage</w:t>
-            </w:r>
-          </w:p>
-          <w:p>
-            <w:pPr>
-              <w:pStyle w:val="EnglishHangEndNoCoptic"/>
-            </w:pPr>
-            <w:r>
-              <w:tab/>
-              <w:t>with those who hate peace.</w:t>
-            </w:r>
-          </w:p>
-          <w:p>
-            <w:pPr>
-              <w:pStyle w:val="EnglishHangNoCoptic"/>
-            </w:pPr>
-          </w:p>
-        </w:tc>
-        <w:tc>
-          <w:tcPr>
-            <w:tcW w:w="613" w:type="pct"/>
-          </w:tcPr>
-          <w:p>
-            <w:pPr>
-              <w:pStyle w:val="EnglishHangEndNoCoptic"/>
-            </w:pPr>
-            <w:r>
-              <w:t xml:space="preserve">6 My soul </w:t>
-            </w:r>
-            <w:r>
-              <w:t>sojourned very much.</w:t>
-            </w:r>
-          </w:p>
-          <w:p>
-            <w:pPr>
-              <w:pStyle w:val="EngIndEnd"/>
-            </w:pPr>
-          </w:p>
-        </w:tc>
-        <w:tc>
-          <w:tcPr>
-            <w:tcW w:w="626" w:type="pct"/>
-          </w:tcPr>
-          <w:p>
-            <w:r>
-              <w:t xml:space="preserve">My soul has been a sojourner in a multitude of places.  </w:t>
-            </w:r>
-          </w:p>
-        </w:tc>
-        <w:tc>
-          <w:tcPr>
-            <w:tcW w:w="615" w:type="pct"/>
-          </w:tcPr>
-          <w:p/>
-        </w:tc>
-        <w:tc>
-          <w:tcPr>
-            <w:tcW w:w="621" w:type="pct"/>
-          </w:tcPr>
-          <w:p>
-            <w:r>
-              <w:t>Long did my soul wander; with them that hate peace I was peaceable,</w:t>
-            </w:r>
-          </w:p>
-        </w:tc>
-        <w:tc>
-          <w:tcPr>
-            <w:tcW w:w="632" w:type="pct"/>
-          </w:tcPr>
-          <w:p>
-            <w:pPr>
-              <w:pStyle w:val="EngIndEnd"/>
-            </w:pPr>
-            <w:r>
-              <w:t xml:space="preserve">Very </w:t>
-            </w:r>
-            <w:proofErr w:type="spellStart"/>
-            <w:r>
-              <w:t>mush</w:t>
+              <w:t>Kedar</w:t>
             </w:r>
             <w:proofErr w:type="spellEnd"/>
             <w:r>
-              <w:t xml:space="preserve"> did my soul sojourn.</w:t>
-            </w:r>
-          </w:p>
-        </w:tc>
-        <w:tc>
-          <w:tcPr>
-            <w:tcW w:w="632" w:type="pct"/>
-          </w:tcPr>
-          <w:p>
-            <w:pPr>
-              <w:pStyle w:val="EngIndEnd"/>
-            </w:pPr>
-            <w:r>
-              <w:t>My soul has long been a sojourner;</w:t>
-            </w:r>
-          </w:p>
-        </w:tc>
-        <w:tc>
-          <w:tcPr>
-            <w:tcW w:w="632" w:type="pct"/>
-          </w:tcPr>
-          <w:p>
-            <w:pPr>
-              <w:spacing w:line="240" w:lineRule="auto"/>
-              <w:jc w:val="left"/>
               <w:rPr>
                 <w:rFonts w:ascii="Tahoma" w:eastAsia="Times New Roman" w:hAnsi="Tahoma" w:cs="Tahoma"/>
                 <w:color w:val="2E1308"/>
@@ -1400,8 +1514,157 @@
                 <w:szCs w:val="24"/>
                 <w:shd w:val="clear" w:color="auto" w:fill="FFFFFF"/>
               </w:rPr>
-            </w:pPr>
-            <w:r>
+              <w:t>.</w:t>
+            </w:r>
+          </w:p>
+        </w:tc>
+      </w:tr>
+      <w:tr>
+        <w:tc>
+          <w:tcPr>
+            <w:tcW w:w="532" w:type="pct"/>
+          </w:tcPr>
+          <w:p>
+            <w:pPr>
+              <w:pStyle w:val="EnglishHangNoCoptic"/>
+            </w:pPr>
+            <w:r>
+              <w:t>6 My soul has long been on pilgrimage</w:t>
+            </w:r>
+          </w:p>
+          <w:p>
+            <w:pPr>
+              <w:pStyle w:val="EnglishHangEndNoCoptic"/>
+            </w:pPr>
+            <w:r>
+              <w:tab/>
+              <w:t>with those who hate peace.</w:t>
+            </w:r>
+          </w:p>
+          <w:p>
+            <w:pPr>
+              <w:pStyle w:val="EnglishHangNoCoptic"/>
+            </w:pPr>
+          </w:p>
+        </w:tc>
+        <w:tc>
+          <w:tcPr>
+            <w:tcW w:w="518" w:type="pct"/>
+          </w:tcPr>
+          <w:p>
+            <w:pPr>
+              <w:pStyle w:val="EnglishHangEndNoCoptic"/>
+            </w:pPr>
+            <w:r>
+              <w:t xml:space="preserve">6 My soul </w:t>
+            </w:r>
+            <w:r>
+              <w:t>sojourned very much.</w:t>
+            </w:r>
+          </w:p>
+          <w:p>
+            <w:pPr>
+              <w:pStyle w:val="EngIndEnd"/>
+            </w:pPr>
+          </w:p>
+        </w:tc>
+        <w:tc>
+          <w:tcPr>
+            <w:tcW w:w="388" w:type="pct"/>
+          </w:tcPr>
+          <w:p>
+            <w:r>
+              <w:t xml:space="preserve">My </w:t>
+            </w:r>
+            <w:r>
+              <w:rPr>
+                <w:i/>
+              </w:rPr>
+              <w:t xml:space="preserve">soul </w:t>
+            </w:r>
+            <w:r>
+              <w:t>hath been a sojourner in a multitude of places.</w:t>
+            </w:r>
+          </w:p>
+        </w:tc>
+        <w:tc>
+          <w:tcPr>
+            <w:tcW w:w="388" w:type="pct"/>
+          </w:tcPr>
+          <w:p>
+            <w:r>
+              <w:t>My soul has been a sojourner in a multitude of places.</w:t>
+            </w:r>
+          </w:p>
+        </w:tc>
+        <w:tc>
+          <w:tcPr>
+            <w:tcW w:w="529" w:type="pct"/>
+          </w:tcPr>
+          <w:p>
+            <w:r>
+              <w:t xml:space="preserve">My soul has been a sojourner in a multitude of places.  </w:t>
+            </w:r>
+          </w:p>
+        </w:tc>
+        <w:tc>
+          <w:tcPr>
+            <w:tcW w:w="519" w:type="pct"/>
+          </w:tcPr>
+          <w:p/>
+        </w:tc>
+        <w:tc>
+          <w:tcPr>
+            <w:tcW w:w="525" w:type="pct"/>
+          </w:tcPr>
+          <w:p>
+            <w:r>
+              <w:t>Long did my soul wander; with them that hate peace I was peaceable,</w:t>
+            </w:r>
+          </w:p>
+        </w:tc>
+        <w:tc>
+          <w:tcPr>
+            <w:tcW w:w="534" w:type="pct"/>
+          </w:tcPr>
+          <w:p>
+            <w:pPr>
+              <w:pStyle w:val="EngIndEnd"/>
+            </w:pPr>
+            <w:r>
+              <w:t xml:space="preserve">Very </w:t>
+            </w:r>
+            <w:proofErr w:type="spellStart"/>
+            <w:r>
+              <w:t>mush</w:t>
+            </w:r>
+            <w:proofErr w:type="spellEnd"/>
+            <w:r>
+              <w:t xml:space="preserve"> did my soul sojourn.</w:t>
+            </w:r>
+          </w:p>
+        </w:tc>
+        <w:tc>
+          <w:tcPr>
+            <w:tcW w:w="534" w:type="pct"/>
+          </w:tcPr>
+          <w:p>
+            <w:pPr>
+              <w:pStyle w:val="EngIndEnd"/>
+            </w:pPr>
+            <w:r>
+              <w:t>My soul has long been a sojourner;</w:t>
+            </w:r>
+          </w:p>
+        </w:tc>
+        <w:tc>
+          <w:tcPr>
+            <w:tcW w:w="533" w:type="pct"/>
+          </w:tcPr>
+          <w:p>
+            <w:pPr>
+              <w:spacing w:line="240" w:lineRule="auto"/>
+              <w:jc w:val="left"/>
               <w:rPr>
                 <w:rFonts w:ascii="Tahoma" w:eastAsia="Times New Roman" w:hAnsi="Tahoma" w:cs="Tahoma"/>
                 <w:color w:val="2E1308"/>
@@ -1409,6 +1672,15 @@
                 <w:szCs w:val="24"/>
                 <w:shd w:val="clear" w:color="auto" w:fill="FFFFFF"/>
               </w:rPr>
+            </w:pPr>
+            <w:r>
+              <w:rPr>
+                <w:rFonts w:ascii="Tahoma" w:eastAsia="Times New Roman" w:hAnsi="Tahoma" w:cs="Tahoma"/>
+                <w:color w:val="2E1308"/>
+                <w:sz w:val="24"/>
+                <w:szCs w:val="24"/>
+                <w:shd w:val="clear" w:color="auto" w:fill="FFFFFF"/>
+              </w:rPr>
               <w:t>My soul sojourned a long time as a resident alien.</w:t>
             </w:r>
           </w:p>
@@ -1417,7 +1689,7 @@
       <w:tr>
         <w:tc>
           <w:tcPr>
-            <w:tcW w:w="629" w:type="pct"/>
+            <w:tcW w:w="532" w:type="pct"/>
           </w:tcPr>
           <w:p>
             <w:pPr>
@@ -1453,7 +1725,7 @@
         </w:tc>
         <w:tc>
           <w:tcPr>
-            <w:tcW w:w="613" w:type="pct"/>
+            <w:tcW w:w="518" w:type="pct"/>
           </w:tcPr>
           <w:p>
             <w:pPr>
@@ -1514,7 +1786,44 @@
         </w:tc>
         <w:tc>
           <w:tcPr>
-            <w:tcW w:w="626" w:type="pct"/>
+            <w:tcW w:w="388" w:type="pct"/>
+          </w:tcPr>
+          <w:p>
+            <w:r>
+              <w:t xml:space="preserve">I was peaceful with those who hate </w:t>
+            </w:r>
+            <w:r>
+              <w:rPr>
+                <w:i/>
+              </w:rPr>
+              <w:t>peace</w:t>
+            </w:r>
+            <w:r>
+              <w:t>. If I speak with them, they fight against me in vain.</w:t>
+            </w:r>
+          </w:p>
+        </w:tc>
+        <w:tc>
+          <w:tcPr>
+            <w:tcW w:w="388" w:type="pct"/>
+          </w:tcPr>
+          <w:p>
+            <w:r>
+              <w:t xml:space="preserve">I was peaceful with those who hate peace. If I speak with them, they fight against me in vain. </w:t>
+            </w:r>
+            <w:r>
+              <w:rPr>
+                <w:i/>
+              </w:rPr>
+              <w:t>Alleluia.</w:t>
+            </w:r>
+            <w:bookmarkStart w:id="0" w:name="_GoBack"/>
+            <w:bookmarkEnd w:id="0"/>
+          </w:p>
+        </w:tc>
+        <w:tc>
+          <w:tcPr>
+            <w:tcW w:w="529" w:type="pct"/>
           </w:tcPr>
           <w:p>
             <w:r>
@@ -1530,7 +1839,7 @@
         </w:tc>
         <w:tc>
           <w:tcPr>
-            <w:tcW w:w="615" w:type="pct"/>
+            <w:tcW w:w="519" w:type="pct"/>
           </w:tcPr>
           <w:p>
             <w:pPr>
@@ -1540,7 +1849,7 @@
         </w:tc>
         <w:tc>
           <w:tcPr>
-            <w:tcW w:w="621" w:type="pct"/>
+            <w:tcW w:w="525" w:type="pct"/>
           </w:tcPr>
           <w:p>
             <w:r>
@@ -1564,7 +1873,7 @@
         </w:tc>
         <w:tc>
           <w:tcPr>
-            <w:tcW w:w="632" w:type="pct"/>
+            <w:tcW w:w="534" w:type="pct"/>
           </w:tcPr>
           <w:p>
             <w:pPr>
@@ -1593,7 +1902,7 @@
         </w:tc>
         <w:tc>
           <w:tcPr>
-            <w:tcW w:w="632" w:type="pct"/>
+            <w:tcW w:w="534" w:type="pct"/>
           </w:tcPr>
           <w:p>
             <w:pPr>
@@ -1606,7 +1915,7 @@
         </w:tc>
         <w:tc>
           <w:tcPr>
-            <w:tcW w:w="632" w:type="pct"/>
+            <w:tcW w:w="533" w:type="pct"/>
           </w:tcPr>
           <w:p>
             <w:pPr>
@@ -2265,7 +2574,6 @@
   <w:style w:type="character" w:default="1" w:styleId="DefaultParagraphFont">
     <w:name w:val="Default Paragraph Font"/>
     <w:uiPriority w:val="1"/>
-    <w:semiHidden/>
     <w:unhideWhenUsed/>
   </w:style>
   <w:style w:type="table" w:default="1" w:styleId="TableNormal">
@@ -3150,7 +3458,7 @@
 </file>
 
 <file path=customXml/itemProps1.xml><?xml version="1.0" encoding="utf-8"?>
-<ds:datastoreItem xmlns:ds="http://schemas.openxmlformats.org/officeDocument/2006/customXml" ds:itemID="{271857A4-8976-4B45-A5B6-64583914BC90}">
+<ds:datastoreItem xmlns:ds="http://schemas.openxmlformats.org/officeDocument/2006/customXml" ds:itemID="{FEFE8244-83B8-44A9-B442-ADD8929C6F06}">
   <ds:schemaRefs>
     <ds:schemaRef ds:uri="http://schemas.openxmlformats.org/officeDocument/2006/bibliography"/>
   </ds:schemaRefs>

</xml_diff>